<commit_message>
DOC: adding the bioRxiv preprint as hyperlink
</commit_message>
<xml_diff>
--- a/pydiaid/docs/manual.docx
+++ b/pydiaid/docs/manual.docx
@@ -216,15 +216,7 @@
         </w:drawing>
       </w:r>
       <w:r>
-        <w:t xml:space="preserve">      </w:t>
-      </w:r>
-      <w:proofErr w:type="spellStart"/>
-      <w:r>
-        <w:t>py_diAID</w:t>
-      </w:r>
-      <w:proofErr w:type="spellEnd"/>
-      <w:r>
-        <w:t xml:space="preserve"> User Guide</w:t>
+        <w:t xml:space="preserve">      py_diAID User Guide</w:t>
       </w:r>
     </w:p>
     <w:p>
@@ -265,15 +257,7 @@
         <w:t>presents instructions for the installation and usage of</w:t>
       </w:r>
       <w:r>
-        <w:t xml:space="preserve"> p</w:t>
-      </w:r>
-      <w:proofErr w:type="spellStart"/>
-      <w:r>
-        <w:t>y_diAID</w:t>
-      </w:r>
-      <w:proofErr w:type="spellEnd"/>
-      <w:r>
-        <w:t>.</w:t>
+        <w:t xml:space="preserve"> py_diAID.</w:t>
       </w:r>
     </w:p>
     <w:sdt>
@@ -1181,55 +1165,7 @@
       <w:bookmarkStart w:id="2" w:name="_heading=h.1fob9te"/>
       <w:bookmarkEnd w:id="2"/>
       <w:r>
-        <w:t>Data-independent acquisition coupled with parallel accumulation – serial fragmentation (</w:t>
-      </w:r>
-      <w:proofErr w:type="spellStart"/>
-      <w:r>
-        <w:t>dia</w:t>
-      </w:r>
-      <w:proofErr w:type="spellEnd"/>
-      <w:r>
-        <w:t xml:space="preserve">-PASEF) has been gaining increasing traction, amongst proteomics researchers over the last years. </w:t>
-      </w:r>
-      <w:proofErr w:type="spellStart"/>
-      <w:r>
-        <w:t>dia</w:t>
-      </w:r>
-      <w:proofErr w:type="spellEnd"/>
-      <w:r>
-        <w:t xml:space="preserve">-PASEF offers comprehensive proteome coverage, a high degree of reproducibility, and quantitative accuracy while using a much higher ion beam proportion than conventional DIA methods. Previous tools generated </w:t>
-      </w:r>
-      <w:proofErr w:type="spellStart"/>
-      <w:r>
-        <w:t>dia</w:t>
-      </w:r>
-      <w:proofErr w:type="spellEnd"/>
-      <w:r>
-        <w:t xml:space="preserve">-PASEF methods with equidistant isolation widths and necessitated manual adjustment of the window design to the precursor density cloud. We present </w:t>
-      </w:r>
-      <w:proofErr w:type="spellStart"/>
-      <w:r>
-        <w:t>py_diAID</w:t>
-      </w:r>
-      <w:proofErr w:type="spellEnd"/>
-      <w:r>
-        <w:t xml:space="preserve">, a Python-based package for Data-Independent Acquisition offering an Automated Isolation Design. </w:t>
-      </w:r>
-      <w:proofErr w:type="spellStart"/>
-      <w:r>
-        <w:t>py_diAID</w:t>
-      </w:r>
-      <w:proofErr w:type="spellEnd"/>
-      <w:r>
-        <w:t xml:space="preserve"> generates optimal </w:t>
-      </w:r>
-      <w:proofErr w:type="spellStart"/>
-      <w:r>
-        <w:t>dia</w:t>
-      </w:r>
-      <w:proofErr w:type="spellEnd"/>
-      <w:r>
-        <w:t xml:space="preserve">-PASEF methods with variable isolation widths adjusted to the precursor density in </w:t>
+        <w:t xml:space="preserve">Data-independent acquisition coupled with parallel accumulation – serial fragmentation (dia-PASEF) has been gaining increasing traction, amongst proteomics researchers over the last years. dia-PASEF offers comprehensive proteome coverage, a high degree of reproducibility, and quantitative accuracy while using a much higher ion beam proportion than conventional DIA methods. Previous tools generated dia-PASEF methods with equidistant isolation widths and necessitated manual adjustment of the window design to the precursor density cloud. We present py_diAID, a Python-based package for Data-Independent Acquisition offering an Automated Isolation Design. py_diAID generates optimal dia-PASEF methods with variable isolation widths adjusted to the precursor density in </w:t>
       </w:r>
       <w:r>
         <w:rPr>
@@ -1259,64 +1195,16 @@
         <w:t>m/z</w:t>
       </w:r>
       <w:r>
-        <w:t xml:space="preserve">-IM-range. We found that the </w:t>
-      </w:r>
-      <w:proofErr w:type="spellStart"/>
-      <w:r>
-        <w:t>dia</w:t>
-      </w:r>
-      <w:proofErr w:type="spellEnd"/>
-      <w:r>
-        <w:t xml:space="preserve">-PASEF methods, generated with </w:t>
-      </w:r>
-      <w:proofErr w:type="spellStart"/>
-      <w:r>
-        <w:t>py_diAID</w:t>
-      </w:r>
-      <w:proofErr w:type="spellEnd"/>
-      <w:r>
-        <w:t>, are beneficial for optimizing proteomics workflows based on cell lines (HeLa) or clinical samples such as CSF and Plasma, as well as for studying post-translational modifications such as phosphorylation.</w:t>
-      </w:r>
-    </w:p>
-    <w:p>
-      <w:r>
-        <w:t xml:space="preserve">We offer </w:t>
-      </w:r>
-      <w:proofErr w:type="spellStart"/>
-      <w:r>
-        <w:t>py_diAID</w:t>
-      </w:r>
-      <w:proofErr w:type="spellEnd"/>
-      <w:r>
-        <w:t xml:space="preserve"> as a Python module, command-line</w:t>
-      </w:r>
-      <w:r>
-        <w:t xml:space="preserve"> interface (CLI)</w:t>
-      </w:r>
-      <w:r>
-        <w:t xml:space="preserve"> tool, and Graphical User Interface</w:t>
-      </w:r>
-      <w:r>
-        <w:t xml:space="preserve"> </w:t>
-      </w:r>
-      <w:r>
-        <w:t xml:space="preserve">(GUI) on all major operating systems under an Apache 2.0 license. </w:t>
-      </w:r>
-      <w:proofErr w:type="spellStart"/>
-      <w:r>
-        <w:t>py_diAID</w:t>
-      </w:r>
-      <w:proofErr w:type="spellEnd"/>
-      <w:r>
-        <w:t xml:space="preserve"> generates </w:t>
-      </w:r>
-      <w:proofErr w:type="spellStart"/>
-      <w:r>
-        <w:t>dia</w:t>
-      </w:r>
-      <w:proofErr w:type="spellEnd"/>
-      <w:r>
-        <w:t xml:space="preserve">-PASEF methods with an optimal window design. It also allows for quality control of the precursors’ distribution of a dataset in the </w:t>
+        <w:t xml:space="preserve">-IM-range. We found that the dia-PASEF methods, generated with py_diAID, are beneficial for optimizing proteomics workflows based on cell lines </w:t>
+      </w:r>
+      <w:r>
+        <w:lastRenderedPageBreak/>
+        <w:t>(HeLa) or clinical samples such as CSF and Plasma, as well as for studying post-translational modifications such as phosphorylation.</w:t>
+      </w:r>
+    </w:p>
+    <w:p>
+      <w:r>
+        <w:t xml:space="preserve">We offer py_diAID as a Python module, command-line interface (CLI) tool, and Graphical User Interface (GUI) on all major operating systems under an Apache 2.0 license. py_diAID generates dia-PASEF methods with an optimal window design. It also allows for quality control of the precursors’ distribution of a dataset in the </w:t>
       </w:r>
       <w:r>
         <w:rPr>
@@ -1332,15 +1220,7 @@
         <w:t>IM</w:t>
       </w:r>
       <w:r>
-        <w:t xml:space="preserve"> plane and evaluating the suitability of already existing </w:t>
-      </w:r>
-      <w:proofErr w:type="spellStart"/>
-      <w:r>
-        <w:t>dia</w:t>
-      </w:r>
-      <w:proofErr w:type="spellEnd"/>
-      <w:r>
-        <w:t>-PASEF methods for the individual experiment.</w:t>
+        <w:t xml:space="preserve"> plane and evaluating the suitability of already existing dia-PASEF methods for the individual experiment.</w:t>
       </w:r>
     </w:p>
     <w:p>
@@ -1355,21 +1235,7 @@
     </w:p>
     <w:p>
       <w:r>
-        <w:t xml:space="preserve">We offer </w:t>
-      </w:r>
-      <w:proofErr w:type="spellStart"/>
-      <w:r>
-        <w:t>py_diAID</w:t>
-      </w:r>
-      <w:proofErr w:type="spellEnd"/>
-      <w:r>
-        <w:t xml:space="preserve"> as a browser-based GUI, a stand-alone CLI</w:t>
-      </w:r>
-      <w:r>
-        <w:t xml:space="preserve"> </w:t>
-      </w:r>
-      <w:r>
-        <w:t>and a Python package. All modes are also described on the GitHub repository (</w:t>
+        <w:t>We offer py_diAID as a browser-based GUI, a stand-alone CLI and a Python package. All modes are also described on the GitHub repository (</w:t>
       </w:r>
       <w:hyperlink r:id="rId14" w:history="1">
         <w:r>
@@ -1398,47 +1264,7 @@
     </w:p>
     <w:p>
       <w:r>
-        <w:t xml:space="preserve">Windows 10 is required to install </w:t>
-      </w:r>
-      <w:proofErr w:type="spellStart"/>
-      <w:r>
-        <w:t>py_diAID</w:t>
-      </w:r>
-      <w:proofErr w:type="spellEnd"/>
-      <w:r>
-        <w:t xml:space="preserve">, and you need admin privileges if you want to run </w:t>
-      </w:r>
-      <w:proofErr w:type="spellStart"/>
-      <w:r>
-        <w:t>py_diAID</w:t>
-      </w:r>
-      <w:proofErr w:type="spellEnd"/>
-      <w:r>
-        <w:t xml:space="preserve"> for all users (right-click on the </w:t>
-      </w:r>
-      <w:proofErr w:type="spellStart"/>
-      <w:r>
-        <w:t>py_diAID</w:t>
-      </w:r>
-      <w:proofErr w:type="spellEnd"/>
-      <w:r>
-        <w:t xml:space="preserve"> logo on your desktop and select “Run as administrator”). We recommend uninstalling any previous </w:t>
-      </w:r>
-      <w:proofErr w:type="spellStart"/>
-      <w:r>
-        <w:t>py_diAID</w:t>
-      </w:r>
-      <w:proofErr w:type="spellEnd"/>
-      <w:r>
-        <w:t xml:space="preserve"> versions before updating </w:t>
-      </w:r>
-      <w:proofErr w:type="spellStart"/>
-      <w:r>
-        <w:t>py_diAID</w:t>
-      </w:r>
-      <w:proofErr w:type="spellEnd"/>
-      <w:r>
-        <w:t xml:space="preserve"> to prevent installation errors. </w:t>
+        <w:t xml:space="preserve">Windows 10 is required to install py_diAID, and you need admin privileges if you want to run py_diAID for all users (right-click on the py_diAID logo on your desktop and select “Run as administrator”). We recommend uninstalling any previous py_diAID versions before updating py_diAID to prevent installation errors. </w:t>
       </w:r>
     </w:p>
     <w:p>
@@ -1558,21 +1384,8 @@
         <w:rPr>
           <w:color w:val="000000"/>
         </w:rPr>
-        <w:t xml:space="preserve">Please accept the License Agreement and click “Next” in the “Setup – </w:t>
-      </w:r>
-      <w:proofErr w:type="spellStart"/>
-      <w:r>
-        <w:rPr>
-          <w:color w:val="000000"/>
-        </w:rPr>
-        <w:t>py_diAID</w:t>
-      </w:r>
-      <w:proofErr w:type="spellEnd"/>
-      <w:r>
-        <w:rPr>
-          <w:color w:val="000000"/>
-        </w:rPr>
-        <w:t xml:space="preserve"> version X.X.X” dialog window.</w:t>
+        <w:lastRenderedPageBreak/>
+        <w:t>Please accept the License Agreement and click “Next” in the “Setup – py_diAID version X.X.X” dialog window.</w:t>
       </w:r>
       <w:r>
         <w:rPr>
@@ -1761,6 +1574,7 @@
         <w:rPr>
           <w:color w:val="000000"/>
         </w:rPr>
+        <w:lastRenderedPageBreak/>
         <w:t xml:space="preserve">Check the settings and press “Install”. You can change the setting with the “Back” or “Cancel” button </w:t>
       </w:r>
       <w:r>
@@ -1854,21 +1668,7 @@
         <w:rPr>
           <w:color w:val="0E101A"/>
         </w:rPr>
-        <w:t xml:space="preserve">Please wait until the installation is finished, activate the “Launch </w:t>
-      </w:r>
-      <w:proofErr w:type="spellStart"/>
-      <w:r>
-        <w:rPr>
-          <w:color w:val="0E101A"/>
-        </w:rPr>
-        <w:t>py_diAID</w:t>
-      </w:r>
-      <w:proofErr w:type="spellEnd"/>
-      <w:r>
-        <w:rPr>
-          <w:color w:val="0E101A"/>
-        </w:rPr>
-        <w:t>” box, and click “Finish”.</w:t>
+        <w:t>Please wait until the installation is finished, activate the “Launch py_diAID” box, and click “Finish”.</w:t>
       </w:r>
     </w:p>
     <w:p>
@@ -1966,21 +1766,7 @@
         <w:rPr>
           <w:color w:val="000000"/>
         </w:rPr>
-        <w:t xml:space="preserve">If a “Window Security Alert” window appears, press “Allow access” to prevent the Windows Defender Firewall from blocking </w:t>
-      </w:r>
-      <w:proofErr w:type="spellStart"/>
-      <w:r>
-        <w:rPr>
-          <w:color w:val="000000"/>
-        </w:rPr>
-        <w:t>py_diAID</w:t>
-      </w:r>
-      <w:proofErr w:type="spellEnd"/>
-      <w:r>
-        <w:rPr>
-          <w:color w:val="000000"/>
-        </w:rPr>
-        <w:t xml:space="preserve"> on your PC. </w:t>
+        <w:t xml:space="preserve">If a “Window Security Alert” window appears, press “Allow access” to prevent the Windows Defender Firewall from blocking py_diAID on your PC. </w:t>
       </w:r>
     </w:p>
     <w:p>
@@ -2005,21 +1791,14 @@
       <w:bookmarkStart w:id="7" w:name="_Toc100159327"/>
       <w:bookmarkEnd w:id="6"/>
       <w:r>
+        <w:lastRenderedPageBreak/>
         <w:t>MacOS</w:t>
       </w:r>
       <w:bookmarkEnd w:id="7"/>
     </w:p>
     <w:p>
       <w:r>
-        <w:t xml:space="preserve">macOS Big Sur (11) pr higher is required to install </w:t>
-      </w:r>
-      <w:proofErr w:type="spellStart"/>
-      <w:r>
-        <w:t>py_diAID</w:t>
-      </w:r>
-      <w:proofErr w:type="spellEnd"/>
-      <w:r>
-        <w:t>.</w:t>
+        <w:t>macOS Big Sur (11) pr higher is required to install py_diAID.</w:t>
       </w:r>
     </w:p>
     <w:p>
@@ -2057,49 +1836,16 @@
         <w:rPr>
           <w:color w:val="000000"/>
         </w:rPr>
-        <w:t xml:space="preserve"> for macOS (</w:t>
-      </w:r>
-      <w:proofErr w:type="spellStart"/>
-      <w:r>
-        <w:rPr>
-          <w:color w:val="000000"/>
-        </w:rPr>
-        <w:t>pydiaid_gui_installer_macos.pkg</w:t>
-      </w:r>
-      <w:proofErr w:type="spellEnd"/>
-      <w:r>
-        <w:rPr>
-          <w:color w:val="000000"/>
-        </w:rPr>
-        <w:t xml:space="preserve">) from the GitHub repository and open the .pkg file. In rare cases, an error message shows up, which prevents the file from opening due to </w:t>
-      </w:r>
-      <w:r>
-        <w:t xml:space="preserve">insufficient </w:t>
-      </w:r>
-      <w:proofErr w:type="spellStart"/>
-      <w:r>
-        <w:t>priveleges</w:t>
-      </w:r>
-      <w:proofErr w:type="spellEnd"/>
-      <w:r>
-        <w:rPr>
-          <w:color w:val="000000"/>
-        </w:rPr>
-        <w:t xml:space="preserve"> </w:t>
-      </w:r>
-      <w:proofErr w:type="gramStart"/>
-      <w:r>
-        <w:rPr>
-          <w:color w:val="000000"/>
-        </w:rPr>
-        <w:t>In</w:t>
-      </w:r>
-      <w:proofErr w:type="gramEnd"/>
-      <w:r>
-        <w:rPr>
-          <w:color w:val="000000"/>
-        </w:rPr>
-        <w:t xml:space="preserve"> this case, you can close the message by clicking “OK”, go to the “Security &amp; Privacy” section of the “System Preferences” menu and press “Open Anyway” at the “General” tab.</w:t>
+        <w:t xml:space="preserve"> for macOS (pydiaid_gui_installer_macos.pkg) from the GitHub repository and open the .pkg file. In rare cases, an error message shows up, which prevents the file from opening due to </w:t>
+      </w:r>
+      <w:r>
+        <w:t>insufficient priveleges</w:t>
+      </w:r>
+      <w:r>
+        <w:rPr>
+          <w:color w:val="000000"/>
+        </w:rPr>
+        <w:t xml:space="preserve"> In this case, you can close the message by clicking “OK”, go to the “Security &amp; Privacy” section of the “System Preferences” menu and press “Open Anyway” at the “General” tab.</w:t>
       </w:r>
     </w:p>
     <w:p>
@@ -2119,21 +1865,7 @@
         <w:rPr>
           <w:color w:val="000000"/>
         </w:rPr>
-        <w:t xml:space="preserve">Click “Continue” on the “Install </w:t>
-      </w:r>
-      <w:proofErr w:type="spellStart"/>
-      <w:r>
-        <w:rPr>
-          <w:color w:val="000000"/>
-        </w:rPr>
-        <w:t>py_diAID</w:t>
-      </w:r>
-      <w:proofErr w:type="spellEnd"/>
-      <w:r>
-        <w:rPr>
-          <w:color w:val="000000"/>
-        </w:rPr>
-        <w:t xml:space="preserve"> X.X.X” dialog window.</w:t>
+        <w:t>Click “Continue” on the “Install py_diAID X.X.X” dialog window.</w:t>
       </w:r>
     </w:p>
     <w:p>
@@ -2199,21 +1931,7 @@
         <w:rPr>
           <w:color w:val="000000"/>
         </w:rPr>
-        <w:t xml:space="preserve">After the installation is finished, click “Close”. </w:t>
-      </w:r>
-      <w:proofErr w:type="spellStart"/>
-      <w:r>
-        <w:rPr>
-          <w:color w:val="000000"/>
-        </w:rPr>
-        <w:t>py_diAID</w:t>
-      </w:r>
-      <w:proofErr w:type="spellEnd"/>
-      <w:r>
-        <w:rPr>
-          <w:color w:val="000000"/>
-        </w:rPr>
-        <w:t xml:space="preserve"> is now available in the applications folder on your MacOS. </w:t>
+        <w:t xml:space="preserve">After the installation is finished, click “Close”. py_diAID is now available in the applications folder on your MacOS. </w:t>
       </w:r>
     </w:p>
     <w:p>
@@ -2236,13 +1954,8 @@
       <w:bookmarkEnd w:id="9"/>
     </w:p>
     <w:p>
-      <w:proofErr w:type="spellStart"/>
-      <w:r>
-        <w:t>y_diAID</w:t>
-      </w:r>
-      <w:proofErr w:type="spellEnd"/>
-      <w:r>
-        <w:t xml:space="preserve"> can be used with Linus by installing it as a Debian package, which requires the </w:t>
+      <w:r>
+        <w:t xml:space="preserve">y_diAID can be used with Linus by installing it as a Debian package, which requires the </w:t>
       </w:r>
       <w:hyperlink r:id="rId21" w:history="1">
         <w:r>
@@ -2291,21 +2004,7 @@
         <w:rPr>
           <w:color w:val="000000"/>
         </w:rPr>
-        <w:t xml:space="preserve"> for Linux (</w:t>
-      </w:r>
-      <w:proofErr w:type="spellStart"/>
-      <w:r>
-        <w:rPr>
-          <w:color w:val="000000"/>
-        </w:rPr>
-        <w:t>pydiaid_gui_installer_linux.deb</w:t>
-      </w:r>
-      <w:proofErr w:type="spellEnd"/>
-      <w:r>
-        <w:rPr>
-          <w:color w:val="000000"/>
-        </w:rPr>
-        <w:t>) from the GitHub repository.</w:t>
+        <w:t xml:space="preserve"> for Linux (pydiaid_gui_installer_linux.deb) from the GitHub repository.</w:t>
       </w:r>
     </w:p>
     <w:p>
@@ -2326,63 +2025,13 @@
         </w:rPr>
         <w:t>Run the installer either by double clicking it, or by executing the command &lt;</w:t>
       </w:r>
-      <w:proofErr w:type="spellStart"/>
       <w:r>
         <w:rPr>
           <w:i/>
           <w:color w:val="000000"/>
         </w:rPr>
-        <w:t>sudo</w:t>
-      </w:r>
-      <w:proofErr w:type="spellEnd"/>
-      <w:r>
-        <w:rPr>
-          <w:i/>
-          <w:color w:val="000000"/>
-        </w:rPr>
-        <w:t xml:space="preserve"> </w:t>
-      </w:r>
-      <w:proofErr w:type="spellStart"/>
-      <w:r>
-        <w:rPr>
-          <w:i/>
-          <w:color w:val="000000"/>
-        </w:rPr>
-        <w:t>dpkg</w:t>
-      </w:r>
-      <w:proofErr w:type="spellEnd"/>
-      <w:r>
-        <w:rPr>
-          <w:i/>
-          <w:color w:val="000000"/>
-        </w:rPr>
-        <w:t xml:space="preserve"> -</w:t>
-      </w:r>
-      <w:proofErr w:type="spellStart"/>
-      <w:r>
-        <w:rPr>
-          <w:i/>
-          <w:color w:val="000000"/>
-        </w:rPr>
-        <w:t>i</w:t>
-      </w:r>
-      <w:proofErr w:type="spellEnd"/>
-      <w:r>
-        <w:rPr>
-          <w:i/>
-          <w:color w:val="000000"/>
-        </w:rPr>
-        <w:t xml:space="preserve"> </w:t>
-      </w:r>
-      <w:proofErr w:type="spellStart"/>
-      <w:r>
-        <w:rPr>
-          <w:i/>
-          <w:color w:val="000000"/>
-        </w:rPr>
-        <w:t>pydiaid_gui_installer_linux.deb</w:t>
-      </w:r>
-      <w:proofErr w:type="spellEnd"/>
+        <w:t>sudo dpkg -i pydiaid_gui_installer_linux.deb</w:t>
+      </w:r>
       <w:r>
         <w:rPr>
           <w:color w:val="000000"/>
@@ -2405,14 +2054,10 @@
       <w:bookmarkStart w:id="11" w:name="_Toc100159329"/>
       <w:bookmarkEnd w:id="10"/>
       <w:r>
-        <w:t xml:space="preserve">How to use </w:t>
-      </w:r>
-      <w:proofErr w:type="spellStart"/>
-      <w:r>
-        <w:t>py_diAID</w:t>
+        <w:lastRenderedPageBreak/>
+        <w:t>How to use py_diAID</w:t>
       </w:r>
       <w:bookmarkEnd w:id="11"/>
-      <w:proofErr w:type="spellEnd"/>
     </w:p>
     <w:p>
       <w:r>
@@ -2471,60 +2116,12 @@
     </w:p>
     <w:p>
       <w:r>
-        <w:t xml:space="preserve">Launching </w:t>
-      </w:r>
-      <w:proofErr w:type="spellStart"/>
-      <w:r>
-        <w:t>py_diAID</w:t>
-      </w:r>
-      <w:proofErr w:type="spellEnd"/>
-      <w:r>
-        <w:t xml:space="preserve"> opens a terminal window displaying all the background information of </w:t>
-      </w:r>
-      <w:proofErr w:type="spellStart"/>
-      <w:r>
-        <w:t>py_diAID</w:t>
-      </w:r>
-      <w:proofErr w:type="spellEnd"/>
-      <w:r>
-        <w:t xml:space="preserve"> and a new browser tab called “</w:t>
-      </w:r>
-      <w:proofErr w:type="spellStart"/>
-      <w:r>
-        <w:t>py_diAID</w:t>
-      </w:r>
-      <w:proofErr w:type="spellEnd"/>
-      <w:r>
-        <w:t xml:space="preserve"> X.X.X” in your default browser. </w:t>
-      </w:r>
-      <w:proofErr w:type="spellStart"/>
-      <w:r>
-        <w:t>py_diAID</w:t>
-      </w:r>
-      <w:proofErr w:type="spellEnd"/>
-      <w:r>
-        <w:t xml:space="preserve"> can be terminated by either closing the tab or pressing “</w:t>
-      </w:r>
-      <w:proofErr w:type="spellStart"/>
-      <w:r>
-        <w:t>Ctrl+c</w:t>
-      </w:r>
-      <w:proofErr w:type="spellEnd"/>
-      <w:r>
-        <w:t xml:space="preserve">” in the running terminal window. </w:t>
-      </w:r>
-    </w:p>
-    <w:p>
-      <w:r>
-        <w:t xml:space="preserve">We advise using either Google Chrome or Mozilla Firefox for optimal performance. However, the tool itself does not require an internet connection since </w:t>
-      </w:r>
-      <w:proofErr w:type="spellStart"/>
-      <w:r>
-        <w:t>py_diAID</w:t>
-      </w:r>
-      <w:proofErr w:type="spellEnd"/>
-      <w:r>
-        <w:t xml:space="preserve"> runs on your local system.</w:t>
+        <w:t xml:space="preserve">Launching py_diAID opens a terminal window displaying all the background information of py_diAID and a new browser tab called “py_diAID X.X.X” in your default browser. py_diAID can be terminated by either closing the tab or pressing “Ctrl+c” in the running terminal window. </w:t>
+      </w:r>
+    </w:p>
+    <w:p>
+      <w:r>
+        <w:t>We advise using either Google Chrome or Mozilla Firefox for optimal performance. However, the tool itself does not require an internet connection since py_diAID runs on your local system.</w:t>
       </w:r>
     </w:p>
     <w:p>
@@ -2618,81 +2215,17 @@
         </w:rPr>
         <w:t xml:space="preserve"> library (</w:t>
       </w:r>
-      <w:proofErr w:type="gramStart"/>
       <w:r>
         <w:rPr>
           <w:i/>
         </w:rPr>
-        <w:t>i.e.</w:t>
-      </w:r>
-      <w:proofErr w:type="gramEnd"/>
-      <w:r>
-        <w:rPr>
-          <w:i/>
-        </w:rPr>
-        <w:t xml:space="preserve"> </w:t>
-      </w:r>
-      <w:r>
-        <w:rPr>
-          <w:color w:val="000000"/>
-        </w:rPr>
-        <w:t xml:space="preserve">proteomics dataset) analyzed by </w:t>
-      </w:r>
-      <w:proofErr w:type="spellStart"/>
-      <w:r>
-        <w:rPr>
-          <w:color w:val="000000"/>
-        </w:rPr>
-        <w:t>AlphaPept</w:t>
-      </w:r>
-      <w:proofErr w:type="spellEnd"/>
-      <w:r>
-        <w:rPr>
-          <w:color w:val="000000"/>
-        </w:rPr>
-        <w:t xml:space="preserve">, </w:t>
-      </w:r>
-      <w:proofErr w:type="spellStart"/>
-      <w:r>
-        <w:rPr>
-          <w:color w:val="000000"/>
-        </w:rPr>
-        <w:t>MaxQuant</w:t>
-      </w:r>
-      <w:proofErr w:type="spellEnd"/>
-      <w:r>
-        <w:rPr>
-          <w:color w:val="000000"/>
-        </w:rPr>
-        <w:t xml:space="preserve">, </w:t>
-      </w:r>
-      <w:proofErr w:type="spellStart"/>
-      <w:r>
-        <w:rPr>
-          <w:color w:val="000000"/>
-        </w:rPr>
-        <w:t>Spectronaut</w:t>
-      </w:r>
-      <w:proofErr w:type="spellEnd"/>
-      <w:r>
-        <w:rPr>
-          <w:color w:val="000000"/>
-        </w:rPr>
-        <w:t xml:space="preserve"> or </w:t>
-      </w:r>
-      <w:proofErr w:type="spellStart"/>
-      <w:r>
-        <w:rPr>
-          <w:color w:val="000000"/>
-        </w:rPr>
-        <w:t>FragPipe</w:t>
-      </w:r>
-      <w:proofErr w:type="spellEnd"/>
-      <w:r>
-        <w:rPr>
-          <w:color w:val="000000"/>
-        </w:rPr>
-        <w:t>.</w:t>
+        <w:t xml:space="preserve">i.e. </w:t>
+      </w:r>
+      <w:r>
+        <w:rPr>
+          <w:color w:val="000000"/>
+        </w:rPr>
+        <w:t>proteomics dataset) analyzed by AlphaPept, MaxQuant, Spectronaut or FragPipe.</w:t>
       </w:r>
       <w:r>
         <w:rPr>
@@ -2735,41 +2268,17 @@
         </w:rPr>
       </w:pPr>
       <w:r>
-        <w:t xml:space="preserve">Specify the distinctive characters of the post-translational modification that interests you. This function filters the modified peptide name column for the specified characters. </w:t>
+        <w:t xml:space="preserve">Specify the distinctive characters of the post-translational modification that interests you. This function filters the modified peptide name column for the specified </w:t>
+      </w:r>
+      <w:r>
+        <w:lastRenderedPageBreak/>
+        <w:t xml:space="preserve">characters. </w:t>
       </w:r>
       <w:r>
         <w:rPr>
           <w:color w:val="0E101A"/>
         </w:rPr>
-        <w:t xml:space="preserve">For </w:t>
-      </w:r>
-      <w:proofErr w:type="spellStart"/>
-      <w:r>
-        <w:rPr>
-          <w:color w:val="0E101A"/>
-        </w:rPr>
-        <w:t>Spectronaut</w:t>
-      </w:r>
-      <w:proofErr w:type="spellEnd"/>
-      <w:r>
-        <w:rPr>
-          <w:color w:val="0E101A"/>
-        </w:rPr>
-        <w:t xml:space="preserve">, “STY” would be suitable for filtering phosphopeptide precursors and </w:t>
-      </w:r>
-      <w:proofErr w:type="spellStart"/>
-      <w:r>
-        <w:rPr>
-          <w:color w:val="0E101A"/>
-        </w:rPr>
-        <w:t>FragPipe</w:t>
-      </w:r>
-      <w:proofErr w:type="spellEnd"/>
-      <w:r>
-        <w:rPr>
-          <w:color w:val="0E101A"/>
-        </w:rPr>
-        <w:t xml:space="preserve"> “UniMod:28”.</w:t>
+        <w:t>For Spectronaut, “STY” would be suitable for filtering phosphopeptide precursors and FragPipe “UniMod:28”.</w:t>
       </w:r>
     </w:p>
     <w:p>
@@ -2787,33 +2296,7 @@
         <w:rPr>
           <w:color w:val="000000"/>
         </w:rPr>
-        <w:t xml:space="preserve">The following setting will be applied to all plots that are generated by </w:t>
-      </w:r>
-      <w:proofErr w:type="spellStart"/>
-      <w:r>
-        <w:rPr>
-          <w:color w:val="000000"/>
-        </w:rPr>
-        <w:t>py_diAID</w:t>
-      </w:r>
-      <w:proofErr w:type="spellEnd"/>
-      <w:r>
-        <w:rPr>
-          <w:color w:val="000000"/>
-        </w:rPr>
-        <w:t xml:space="preserve">: “Plot </w:t>
-      </w:r>
-      <w:r>
-        <w:rPr>
-          <w:color w:val="000000"/>
-        </w:rPr>
-        <w:t>I</w:t>
-      </w:r>
-      <w:r>
-        <w:rPr>
-          <w:color w:val="000000"/>
-        </w:rPr>
-        <w:t xml:space="preserve">-range” and “Plot ion mobility-range” indicate the limits of the </w:t>
+        <w:t xml:space="preserve">The following setting will be applied to all plots that are generated by py_diAID: “Plot I-range” and “Plot ion mobility-range” indicate the limits of the </w:t>
       </w:r>
       <w:r>
         <w:rPr>
@@ -2826,49 +2309,7 @@
         <w:rPr>
           <w:color w:val="000000"/>
         </w:rPr>
-        <w:t xml:space="preserve"> and ion mobility axis in all plots. </w:t>
-      </w:r>
-      <w:proofErr w:type="spellStart"/>
-      <w:r>
-        <w:rPr>
-          <w:color w:val="000000"/>
-        </w:rPr>
-        <w:t>py_diAID</w:t>
-      </w:r>
-      <w:proofErr w:type="spellEnd"/>
-      <w:r>
-        <w:rPr>
-          <w:color w:val="000000"/>
-        </w:rPr>
-        <w:t xml:space="preserve"> calculates and plots kernel density estimations to display the precursor distribution. The “Number of bins” has an influence on the resolution of these plots. We recommend 50 bins for time efficiency and, for sharper figures, a resolution of up to 300 bins. However, this will take up to 30 minutes. “Transparency”, “Frame color”, and “Color” are properties of the </w:t>
-      </w:r>
-      <w:proofErr w:type="spellStart"/>
-      <w:r>
-        <w:rPr>
-          <w:color w:val="000000"/>
-        </w:rPr>
-        <w:t>dia</w:t>
-      </w:r>
-      <w:proofErr w:type="spellEnd"/>
-      <w:r>
-        <w:rPr>
-          <w:color w:val="000000"/>
-        </w:rPr>
-        <w:t xml:space="preserve">-PASEF windows that are plotted to visualize the </w:t>
-      </w:r>
-      <w:proofErr w:type="spellStart"/>
-      <w:r>
-        <w:rPr>
-          <w:color w:val="000000"/>
-        </w:rPr>
-        <w:t>dia</w:t>
-      </w:r>
-      <w:proofErr w:type="spellEnd"/>
-      <w:r>
-        <w:rPr>
-          <w:color w:val="000000"/>
-        </w:rPr>
-        <w:t xml:space="preserve">-PASEF methods. </w:t>
+        <w:t xml:space="preserve"> and ion mobility axis in all plots. py_diAID calculates and plots kernel density estimations to display the precursor distribution. The “Number of bins” has an influence on the resolution of these plots. We recommend 50 bins for time efficiency and, for sharper figures, a resolution of up to 300 bins. However, this will take up to 30 minutes. “Transparency”, “Frame color”, and “Color” are properties of the dia-PASEF windows that are plotted to visualize the dia-PASEF methods. </w:t>
       </w:r>
     </w:p>
     <w:p/>
@@ -2876,54 +2317,14 @@
       <w:r>
         <w:t>A test library can be found on the following path: &lt;</w:t>
       </w:r>
-      <w:proofErr w:type="spellStart"/>
       <w:r>
         <w:rPr>
           <w:i/>
         </w:rPr>
-        <w:t>py_diAID</w:t>
-      </w:r>
-      <w:proofErr w:type="spellEnd"/>
-      <w:r>
-        <w:rPr>
-          <w:i/>
-        </w:rPr>
-        <w:t xml:space="preserve"> installation directory&gt;</w:t>
-      </w:r>
-      <w:r>
-        <w:t>\</w:t>
-      </w:r>
-      <w:proofErr w:type="spellStart"/>
-      <w:r>
-        <w:t>pydiaid</w:t>
-      </w:r>
-      <w:proofErr w:type="spellEnd"/>
-      <w:r>
-        <w:t>\</w:t>
-      </w:r>
-      <w:proofErr w:type="spellStart"/>
-      <w:r>
-        <w:t>pydiaid</w:t>
-      </w:r>
-      <w:proofErr w:type="spellEnd"/>
-      <w:r>
-        <w:t xml:space="preserve">\static\AlphaPept_results.csv. It represents a 200ng tryptic HeLa digest acquired with 21-minute </w:t>
-      </w:r>
-      <w:proofErr w:type="spellStart"/>
-      <w:r>
-        <w:t>Evosep</w:t>
-      </w:r>
-      <w:proofErr w:type="spellEnd"/>
-      <w:r>
-        <w:t xml:space="preserve"> gradients and </w:t>
-      </w:r>
-      <w:proofErr w:type="spellStart"/>
-      <w:r>
-        <w:t>dda</w:t>
-      </w:r>
-      <w:proofErr w:type="spellEnd"/>
-      <w:r>
-        <w:t>-PASEF.</w:t>
+        <w:t>py_diAID installation directory&gt;</w:t>
+      </w:r>
+      <w:r>
+        <w:t>\pydiaid\pydiaid\static\AlphaPept_results.csv. It represents a 200ng tryptic HeLa digest acquired with 21-minute Evosep gradients and dda-PASEF.</w:t>
       </w:r>
     </w:p>
     <w:p>
@@ -3024,21 +2425,12 @@
           <w:color w:val="000000"/>
         </w:rPr>
       </w:pPr>
-      <w:proofErr w:type="spellStart"/>
       <w:r>
         <w:rPr>
           <w:i/>
           <w:color w:val="000000"/>
         </w:rPr>
-        <w:t>AlphaPept</w:t>
-      </w:r>
-      <w:proofErr w:type="spellEnd"/>
-      <w:r>
-        <w:rPr>
-          <w:i/>
-          <w:color w:val="000000"/>
-        </w:rPr>
-        <w:t>:</w:t>
+        <w:t>AlphaPept:</w:t>
       </w:r>
       <w:r>
         <w:rPr>
@@ -3057,35 +2449,7 @@
         <w:rPr>
           <w:color w:val="000000"/>
         </w:rPr>
-        <w:t xml:space="preserve"> file. </w:t>
-      </w:r>
-      <w:proofErr w:type="spellStart"/>
-      <w:r>
-        <w:rPr>
-          <w:color w:val="000000"/>
-        </w:rPr>
-        <w:t>py_diAID</w:t>
-      </w:r>
-      <w:proofErr w:type="spellEnd"/>
-      <w:r>
-        <w:rPr>
-          <w:color w:val="000000"/>
-        </w:rPr>
-        <w:t xml:space="preserve"> uses the columns “</w:t>
-      </w:r>
-      <w:proofErr w:type="spellStart"/>
-      <w:r>
-        <w:rPr>
-          <w:color w:val="000000"/>
-        </w:rPr>
-        <w:t>q_value</w:t>
-      </w:r>
-      <w:proofErr w:type="spellEnd"/>
-      <w:r>
-        <w:rPr>
-          <w:color w:val="000000"/>
-        </w:rPr>
-        <w:t xml:space="preserve">”, “decoy”, “mz”, “mobility”, “charge”, “protein”, and “precursor”. </w:t>
+        <w:t xml:space="preserve"> file. py_diAID uses the columns “q_value”, “decoy”, “mz”, “mobility”, “charge”, “protein”, and “precursor”. </w:t>
       </w:r>
     </w:p>
     <w:p>
@@ -3099,21 +2463,12 @@
           <w:color w:val="000000"/>
         </w:rPr>
       </w:pPr>
-      <w:proofErr w:type="spellStart"/>
       <w:r>
         <w:rPr>
           <w:i/>
           <w:color w:val="000000"/>
         </w:rPr>
-        <w:t>MaxQuant</w:t>
-      </w:r>
-      <w:proofErr w:type="spellEnd"/>
-      <w:r>
-        <w:rPr>
-          <w:i/>
-          <w:color w:val="000000"/>
-        </w:rPr>
-        <w:t>:</w:t>
+        <w:t>MaxQuant:</w:t>
       </w:r>
       <w:r>
         <w:rPr>
@@ -3132,21 +2487,7 @@
         <w:rPr>
           <w:color w:val="000000"/>
         </w:rPr>
-        <w:t xml:space="preserve"> file. </w:t>
-      </w:r>
-      <w:proofErr w:type="spellStart"/>
-      <w:r>
-        <w:rPr>
-          <w:color w:val="000000"/>
-        </w:rPr>
-        <w:t>py_diAID</w:t>
-      </w:r>
-      <w:proofErr w:type="spellEnd"/>
-      <w:r>
-        <w:rPr>
-          <w:color w:val="000000"/>
-        </w:rPr>
-        <w:t xml:space="preserve"> uses the columns “Reverse”, “Potential contamination”, “m/z”, “1/K0”, “Charge”, “Proteins”, and “Modified sequence”.</w:t>
+        <w:t xml:space="preserve"> file. py_diAID uses the columns “Reverse”, “Potential contamination”, “m/z”, “1/K0”, “Charge”, “Proteins”, and “Modified sequence”.</w:t>
       </w:r>
     </w:p>
     <w:p>
@@ -3160,21 +2501,12 @@
           <w:color w:val="000000"/>
         </w:rPr>
       </w:pPr>
-      <w:proofErr w:type="spellStart"/>
       <w:r>
         <w:rPr>
           <w:i/>
           <w:color w:val="000000"/>
         </w:rPr>
-        <w:t>Spectronaut</w:t>
-      </w:r>
-      <w:proofErr w:type="spellEnd"/>
-      <w:r>
-        <w:rPr>
-          <w:i/>
-          <w:color w:val="000000"/>
-        </w:rPr>
-        <w:t xml:space="preserve"> single-run:</w:t>
+        <w:t>Spectronaut single-run:</w:t>
       </w:r>
       <w:r>
         <w:rPr>
@@ -3193,115 +2525,7 @@
         <w:rPr>
           <w:color w:val="000000"/>
         </w:rPr>
-        <w:t xml:space="preserve"> format already pre-filtered with “Quantification Data Filtering” and “No Decoy” </w:t>
-      </w:r>
-      <w:proofErr w:type="gramStart"/>
-      <w:r>
-        <w:rPr>
-          <w:color w:val="000000"/>
-        </w:rPr>
-        <w:t>as .</w:t>
-      </w:r>
-      <w:proofErr w:type="spellStart"/>
-      <w:r>
-        <w:rPr>
-          <w:color w:val="000000"/>
-        </w:rPr>
-        <w:t>tsv</w:t>
-      </w:r>
-      <w:proofErr w:type="spellEnd"/>
-      <w:proofErr w:type="gramEnd"/>
-      <w:r>
-        <w:rPr>
-          <w:color w:val="000000"/>
-        </w:rPr>
-        <w:t xml:space="preserve"> or .csv file. </w:t>
-      </w:r>
-      <w:proofErr w:type="spellStart"/>
-      <w:r>
-        <w:rPr>
-          <w:color w:val="000000"/>
-        </w:rPr>
-        <w:t>py_diAID</w:t>
-      </w:r>
-      <w:proofErr w:type="spellEnd"/>
-      <w:r>
-        <w:rPr>
-          <w:color w:val="000000"/>
-        </w:rPr>
-        <w:t xml:space="preserve"> requires the columns “'</w:t>
-      </w:r>
-      <w:proofErr w:type="spellStart"/>
-      <w:proofErr w:type="gramStart"/>
-      <w:r>
-        <w:rPr>
-          <w:color w:val="000000"/>
-        </w:rPr>
-        <w:t>FG.PrecMzCalibrated</w:t>
-      </w:r>
-      <w:proofErr w:type="spellEnd"/>
-      <w:proofErr w:type="gramEnd"/>
-      <w:r>
-        <w:rPr>
-          <w:color w:val="000000"/>
-        </w:rPr>
-        <w:t>”, “</w:t>
-      </w:r>
-      <w:proofErr w:type="spellStart"/>
-      <w:r>
-        <w:rPr>
-          <w:color w:val="000000"/>
-        </w:rPr>
-        <w:t>FG.ApexIonMobility</w:t>
-      </w:r>
-      <w:proofErr w:type="spellEnd"/>
-      <w:r>
-        <w:rPr>
-          <w:color w:val="000000"/>
-        </w:rPr>
-        <w:t>”, “</w:t>
-      </w:r>
-      <w:proofErr w:type="spellStart"/>
-      <w:r>
-        <w:rPr>
-          <w:color w:val="000000"/>
-        </w:rPr>
-        <w:t>FG.Charge</w:t>
-      </w:r>
-      <w:proofErr w:type="spellEnd"/>
-      <w:r>
-        <w:rPr>
-          <w:color w:val="000000"/>
-        </w:rPr>
-        <w:t>”, “</w:t>
-      </w:r>
-      <w:proofErr w:type="spellStart"/>
-      <w:r>
-        <w:rPr>
-          <w:color w:val="000000"/>
-        </w:rPr>
-        <w:t>PG.ProteinGroups</w:t>
-      </w:r>
-      <w:proofErr w:type="spellEnd"/>
-      <w:r>
-        <w:rPr>
-          <w:color w:val="000000"/>
-        </w:rPr>
-        <w:t>”, and “</w:t>
-      </w:r>
-      <w:proofErr w:type="spellStart"/>
-      <w:r>
-        <w:rPr>
-          <w:color w:val="000000"/>
-        </w:rPr>
-        <w:t>EG.PrecursorId</w:t>
-      </w:r>
-      <w:proofErr w:type="spellEnd"/>
-      <w:r>
-        <w:rPr>
-          <w:color w:val="000000"/>
-        </w:rPr>
-        <w:t>”.</w:t>
+        <w:t xml:space="preserve"> format already pre-filtered with “Quantification Data Filtering” and “No Decoy” as .tsv or .csv file. py_diAID requires the columns “'FG.PrecMzCalibrated”, “FG.ApexIonMobility”, “FG.Charge”, “PG.ProteinGroups”, and “EG.PrecursorId”.</w:t>
       </w:r>
     </w:p>
     <w:p>
@@ -3315,21 +2539,13 @@
           <w:color w:val="000000"/>
         </w:rPr>
       </w:pPr>
-      <w:proofErr w:type="spellStart"/>
       <w:r>
         <w:rPr>
           <w:i/>
           <w:color w:val="000000"/>
         </w:rPr>
-        <w:t>Spectronaut</w:t>
-      </w:r>
-      <w:proofErr w:type="spellEnd"/>
-      <w:r>
-        <w:rPr>
-          <w:i/>
-          <w:color w:val="000000"/>
-        </w:rPr>
-        <w:t xml:space="preserve"> library: </w:t>
+        <w:lastRenderedPageBreak/>
+        <w:t xml:space="preserve">Spectronaut library: </w:t>
       </w:r>
       <w:r>
         <w:rPr>
@@ -3348,91 +2564,7 @@
         <w:rPr>
           <w:color w:val="000000"/>
         </w:rPr>
-        <w:t xml:space="preserve">. </w:t>
-      </w:r>
-      <w:proofErr w:type="spellStart"/>
-      <w:r>
-        <w:rPr>
-          <w:color w:val="000000"/>
-        </w:rPr>
-        <w:t>py_diAID</w:t>
-      </w:r>
-      <w:proofErr w:type="spellEnd"/>
-      <w:r>
-        <w:rPr>
-          <w:color w:val="000000"/>
-        </w:rPr>
-        <w:t xml:space="preserve"> requires the columns “</w:t>
-      </w:r>
-      <w:proofErr w:type="spellStart"/>
-      <w:r>
-        <w:rPr>
-          <w:color w:val="000000"/>
-        </w:rPr>
-        <w:t>PrecursorMz</w:t>
-      </w:r>
-      <w:proofErr w:type="spellEnd"/>
-      <w:r>
-        <w:rPr>
-          <w:color w:val="000000"/>
-        </w:rPr>
-        <w:t>”, “</w:t>
-      </w:r>
-      <w:proofErr w:type="spellStart"/>
-      <w:r>
-        <w:rPr>
-          <w:color w:val="000000"/>
-        </w:rPr>
-        <w:t>IonMobility</w:t>
-      </w:r>
-      <w:proofErr w:type="spellEnd"/>
-      <w:r>
-        <w:rPr>
-          <w:color w:val="000000"/>
-        </w:rPr>
-        <w:t>”, “</w:t>
-      </w:r>
-      <w:proofErr w:type="spellStart"/>
-      <w:r>
-        <w:rPr>
-          <w:color w:val="000000"/>
-        </w:rPr>
-        <w:t>PrecursorCharge</w:t>
-      </w:r>
-      <w:proofErr w:type="spellEnd"/>
-      <w:r>
-        <w:rPr>
-          <w:color w:val="000000"/>
-        </w:rPr>
-        <w:t>”, “</w:t>
-      </w:r>
-      <w:proofErr w:type="spellStart"/>
-      <w:r>
-        <w:rPr>
-          <w:color w:val="000000"/>
-        </w:rPr>
-        <w:t>UniProtIds</w:t>
-      </w:r>
-      <w:proofErr w:type="spellEnd"/>
-      <w:r>
-        <w:rPr>
-          <w:color w:val="000000"/>
-        </w:rPr>
-        <w:t>”, and “</w:t>
-      </w:r>
-      <w:proofErr w:type="spellStart"/>
-      <w:r>
-        <w:rPr>
-          <w:color w:val="000000"/>
-        </w:rPr>
-        <w:t>ModifiedPeptide</w:t>
-      </w:r>
-      <w:proofErr w:type="spellEnd"/>
-      <w:r>
-        <w:rPr>
-          <w:color w:val="000000"/>
-        </w:rPr>
-        <w:t>”.</w:t>
+        <w:t>. py_diAID requires the columns “PrecursorMz”, “IonMobility”, “PrecursorCharge”, “UniProtIds”, and “ModifiedPeptide”.</w:t>
       </w:r>
     </w:p>
     <w:p>
@@ -3446,21 +2578,12 @@
           <w:color w:val="000000"/>
         </w:rPr>
       </w:pPr>
-      <w:proofErr w:type="spellStart"/>
       <w:r>
         <w:rPr>
           <w:i/>
           <w:color w:val="000000"/>
         </w:rPr>
-        <w:t>FragPipe</w:t>
-      </w:r>
-      <w:proofErr w:type="spellEnd"/>
-      <w:r>
-        <w:rPr>
-          <w:i/>
-          <w:color w:val="000000"/>
-        </w:rPr>
-        <w:t>:</w:t>
+        <w:t>FragPipe:</w:t>
       </w:r>
       <w:r>
         <w:rPr>
@@ -3468,7 +2591,6 @@
         </w:rPr>
         <w:t xml:space="preserve"> The dataset should be analyzed while spectral library generation is active. Upload the </w:t>
       </w:r>
-      <w:proofErr w:type="spellStart"/>
       <w:r>
         <w:rPr>
           <w:b/>
@@ -3476,96 +2598,11 @@
         </w:rPr>
         <w:t>library.tsv</w:t>
       </w:r>
-      <w:proofErr w:type="spellEnd"/>
-      <w:r>
-        <w:rPr>
-          <w:color w:val="000000"/>
-        </w:rPr>
-        <w:t xml:space="preserve"> file. </w:t>
-      </w:r>
-      <w:proofErr w:type="spellStart"/>
-      <w:r>
-        <w:rPr>
-          <w:color w:val="000000"/>
-        </w:rPr>
-        <w:t>py_diAID</w:t>
-      </w:r>
-      <w:proofErr w:type="spellEnd"/>
-      <w:r>
-        <w:rPr>
-          <w:color w:val="000000"/>
-        </w:rPr>
-        <w:t xml:space="preserve"> will use the columns “</w:t>
-      </w:r>
-      <w:proofErr w:type="spellStart"/>
-      <w:r>
-        <w:rPr>
-          <w:color w:val="000000"/>
-        </w:rPr>
-        <w:t>PrecursorMz</w:t>
-      </w:r>
-      <w:proofErr w:type="spellEnd"/>
-      <w:r>
-        <w:rPr>
-          <w:color w:val="000000"/>
-        </w:rPr>
-        <w:t>”, “</w:t>
-      </w:r>
-      <w:proofErr w:type="spellStart"/>
-      <w:r>
-        <w:rPr>
-          <w:color w:val="000000"/>
-        </w:rPr>
-        <w:t>PrecursorIonMobility</w:t>
-      </w:r>
-      <w:proofErr w:type="spellEnd"/>
-      <w:r>
-        <w:rPr>
-          <w:color w:val="000000"/>
-        </w:rPr>
-        <w:t>”, “</w:t>
-      </w:r>
-      <w:proofErr w:type="spellStart"/>
-      <w:r>
-        <w:rPr>
-          <w:color w:val="000000"/>
-        </w:rPr>
-        <w:t>PrecursorCharge</w:t>
-      </w:r>
-      <w:proofErr w:type="spellEnd"/>
-      <w:r>
-        <w:rPr>
-          <w:color w:val="000000"/>
-        </w:rPr>
-        <w:t>”, “</w:t>
-      </w:r>
-      <w:proofErr w:type="spellStart"/>
-      <w:r>
-        <w:rPr>
-          <w:color w:val="000000"/>
-        </w:rPr>
-        <w:t>ProteinId</w:t>
-      </w:r>
-      <w:proofErr w:type="spellEnd"/>
-      <w:r>
-        <w:rPr>
-          <w:color w:val="000000"/>
-        </w:rPr>
-        <w:t>”, and “</w:t>
-      </w:r>
-      <w:proofErr w:type="spellStart"/>
-      <w:r>
-        <w:rPr>
-          <w:color w:val="000000"/>
-        </w:rPr>
-        <w:t>ModifiedPeptideSequence</w:t>
-      </w:r>
-      <w:proofErr w:type="spellEnd"/>
-      <w:r>
-        <w:rPr>
-          <w:color w:val="000000"/>
-        </w:rPr>
-        <w:t>”.</w:t>
+      <w:r>
+        <w:rPr>
+          <w:color w:val="000000"/>
+        </w:rPr>
+        <w:t xml:space="preserve"> file. py_diAID will use the columns “PrecursorMz”, “PrecursorIonMobility”, “PrecursorCharge”, “ProteinId”, and “ModifiedPeptideSequence”.</w:t>
       </w:r>
     </w:p>
     <w:p>
@@ -3640,15 +2677,7 @@
     </w:p>
     <w:p>
       <w:r>
-        <w:t xml:space="preserve">The following parameters define the optimal </w:t>
-      </w:r>
-      <w:proofErr w:type="spellStart"/>
-      <w:r>
-        <w:t>dia</w:t>
-      </w:r>
-      <w:proofErr w:type="spellEnd"/>
-      <w:r>
-        <w:t xml:space="preserve">-PASEF method: </w:t>
+        <w:t xml:space="preserve">The following parameters define the optimal dia-PASEF method: </w:t>
       </w:r>
     </w:p>
     <w:p>
@@ -3711,21 +2740,7 @@
         <w:rPr>
           <w:color w:val="000000"/>
         </w:rPr>
-        <w:t xml:space="preserve">-ranges for generating </w:t>
-      </w:r>
-      <w:proofErr w:type="spellStart"/>
-      <w:r>
-        <w:rPr>
-          <w:color w:val="000000"/>
-        </w:rPr>
-        <w:t>dia</w:t>
-      </w:r>
-      <w:proofErr w:type="spellEnd"/>
-      <w:r>
-        <w:rPr>
-          <w:color w:val="000000"/>
-        </w:rPr>
-        <w:t>-PASEF methods.</w:t>
+        <w:t>-ranges for generating dia-PASEF methods.</w:t>
       </w:r>
     </w:p>
     <w:p>
@@ -3781,197 +2796,30 @@
           <w:b/>
           <w:color w:val="000000"/>
         </w:rPr>
-        <w:t xml:space="preserve">Number of </w:t>
-      </w:r>
-      <w:proofErr w:type="spellStart"/>
-      <w:r>
-        <w:rPr>
-          <w:b/>
-          <w:color w:val="000000"/>
-        </w:rPr>
-        <w:t>dia</w:t>
-      </w:r>
-      <w:proofErr w:type="spellEnd"/>
-      <w:r>
-        <w:rPr>
-          <w:b/>
-          <w:color w:val="000000"/>
-        </w:rPr>
-        <w:t>-PASEF scans:</w:t>
-      </w:r>
-      <w:r>
-        <w:rPr>
-          <w:color w:val="000000"/>
-        </w:rPr>
-        <w:t xml:space="preserve"> The number of </w:t>
-      </w:r>
-      <w:proofErr w:type="spellStart"/>
-      <w:r>
-        <w:rPr>
-          <w:color w:val="000000"/>
-        </w:rPr>
-        <w:t>dia</w:t>
-      </w:r>
-      <w:proofErr w:type="spellEnd"/>
-      <w:r>
-        <w:rPr>
-          <w:color w:val="000000"/>
-        </w:rPr>
-        <w:t xml:space="preserve">-PASEF scans influences the cycle time. Since the ramp and accumulation time is set to 100ms by default, you can calculate the cycle time as follows: 100 </w:t>
-      </w:r>
-      <w:proofErr w:type="spellStart"/>
-      <w:r>
-        <w:rPr>
-          <w:color w:val="000000"/>
-        </w:rPr>
-        <w:t>ms</w:t>
-      </w:r>
-      <w:proofErr w:type="spellEnd"/>
-      <w:r>
-        <w:rPr>
-          <w:color w:val="000000"/>
-        </w:rPr>
-        <w:t xml:space="preserve"> (for each MS1 scan) + 100 </w:t>
-      </w:r>
-      <w:proofErr w:type="spellStart"/>
-      <w:r>
-        <w:rPr>
-          <w:color w:val="000000"/>
-        </w:rPr>
-        <w:t>ms</w:t>
-      </w:r>
-      <w:proofErr w:type="spellEnd"/>
-      <w:r>
-        <w:rPr>
-          <w:color w:val="000000"/>
-        </w:rPr>
-        <w:t xml:space="preserve"> x number of </w:t>
-      </w:r>
-      <w:proofErr w:type="spellStart"/>
-      <w:r>
-        <w:rPr>
-          <w:color w:val="000000"/>
-        </w:rPr>
-        <w:t>dia</w:t>
-      </w:r>
-      <w:proofErr w:type="spellEnd"/>
-      <w:r>
-        <w:rPr>
-          <w:color w:val="000000"/>
-        </w:rPr>
-        <w:t xml:space="preserve">-PASEF scans + additional transfer time. We recommend 8 </w:t>
-      </w:r>
-      <w:proofErr w:type="spellStart"/>
-      <w:r>
-        <w:rPr>
-          <w:color w:val="000000"/>
-        </w:rPr>
-        <w:t>dia</w:t>
-      </w:r>
-      <w:proofErr w:type="spellEnd"/>
-      <w:r>
-        <w:rPr>
-          <w:color w:val="000000"/>
-        </w:rPr>
-        <w:t xml:space="preserve">-PASEF scans for 11 min </w:t>
-      </w:r>
-      <w:proofErr w:type="spellStart"/>
-      <w:r>
-        <w:rPr>
-          <w:color w:val="000000"/>
-        </w:rPr>
-        <w:t>Evosep</w:t>
-      </w:r>
-      <w:proofErr w:type="spellEnd"/>
-      <w:r>
-        <w:rPr>
-          <w:color w:val="000000"/>
-        </w:rPr>
-        <w:t xml:space="preserve"> gradients, 12 </w:t>
-      </w:r>
-      <w:proofErr w:type="spellStart"/>
-      <w:r>
-        <w:rPr>
-          <w:color w:val="000000"/>
-        </w:rPr>
-        <w:t>dia</w:t>
-      </w:r>
-      <w:proofErr w:type="spellEnd"/>
-      <w:r>
-        <w:rPr>
-          <w:color w:val="000000"/>
-        </w:rPr>
-        <w:t xml:space="preserve">-PASEF scans for 21 min </w:t>
-      </w:r>
-      <w:proofErr w:type="spellStart"/>
-      <w:r>
-        <w:rPr>
-          <w:color w:val="000000"/>
-        </w:rPr>
-        <w:t>Evosep</w:t>
-      </w:r>
-      <w:proofErr w:type="spellEnd"/>
-      <w:r>
-        <w:rPr>
-          <w:color w:val="000000"/>
-        </w:rPr>
-        <w:t xml:space="preserve"> gradients, and 25 </w:t>
-      </w:r>
-      <w:proofErr w:type="spellStart"/>
-      <w:r>
-        <w:rPr>
-          <w:color w:val="000000"/>
-        </w:rPr>
-        <w:t>dia</w:t>
-      </w:r>
-      <w:proofErr w:type="spellEnd"/>
-      <w:r>
-        <w:rPr>
-          <w:color w:val="000000"/>
-        </w:rPr>
-        <w:t xml:space="preserve">-PASEF scans for 44 min </w:t>
-      </w:r>
-      <w:proofErr w:type="spellStart"/>
-      <w:r>
-        <w:rPr>
-          <w:color w:val="000000"/>
-        </w:rPr>
-        <w:t>Evosep</w:t>
-      </w:r>
-      <w:proofErr w:type="spellEnd"/>
-      <w:r>
-        <w:rPr>
-          <w:color w:val="000000"/>
-        </w:rPr>
-        <w:t xml:space="preserve"> gradients (see “Rapid and in-depth coverage of the (phospho-)proteome with deep libraries and optimal window design for </w:t>
-      </w:r>
-      <w:proofErr w:type="spellStart"/>
-      <w:r>
-        <w:rPr>
-          <w:color w:val="000000"/>
-        </w:rPr>
-        <w:t>dia</w:t>
-      </w:r>
-      <w:proofErr w:type="spellEnd"/>
-      <w:r>
-        <w:rPr>
-          <w:color w:val="000000"/>
-        </w:rPr>
-        <w:t xml:space="preserve">-PASEF” “Experimental procedures” – available soon on </w:t>
-      </w:r>
-      <w:proofErr w:type="spellStart"/>
-      <w:r>
-        <w:rPr>
-          <w:color w:val="000000"/>
-        </w:rPr>
-        <w:t>bioRxiv</w:t>
-      </w:r>
-      <w:proofErr w:type="spellEnd"/>
-      <w:r>
-        <w:rPr>
-          <w:color w:val="000000"/>
-        </w:rPr>
-        <w:t>).</w:t>
+        <w:t>Number of dia-PASEF scans:</w:t>
+      </w:r>
+      <w:r>
+        <w:rPr>
+          <w:color w:val="000000"/>
+        </w:rPr>
+        <w:t xml:space="preserve"> The number of dia-PASEF scans influences the cycle time. Since the ramp and accumulation time is set to 100ms by default, you can calculate the cycle time as follows: 100 ms (for each MS1 scan) + 100 ms x number of dia-PASEF scans + additional transfer time. We recommend 8 dia-PASEF scans for 11 min Evosep gradients, 12 dia-PASEF scans for 21 min Evosep gradients, and 25 dia-PASEF scans for 44 min Evosep gradients (see </w:t>
+      </w:r>
+      <w:hyperlink r:id="rId27" w:history="1">
+        <w:r>
+          <w:rPr>
+            <w:rStyle w:val="Hyperlink"/>
+          </w:rPr>
+          <w:t>“Rapid and in-depth coverage of the (phospho-)proteome with deep libraries and optimal window design for dia-PASEF”</w:t>
+        </w:r>
+      </w:hyperlink>
+      <w:r>
+        <w:t xml:space="preserve"> </w:t>
+      </w:r>
+      <w:r>
+        <w:rPr>
+          <w:color w:val="000000"/>
+        </w:rPr>
+        <w:t>Experimental procedures).</w:t>
       </w:r>
     </w:p>
     <w:p>
@@ -3987,127 +2835,30 @@
           <w:b/>
           <w:color w:val="000000"/>
         </w:rPr>
-        <w:t xml:space="preserve">Number of ion mobility windows / </w:t>
-      </w:r>
-      <w:proofErr w:type="spellStart"/>
-      <w:r>
-        <w:rPr>
-          <w:b/>
-          <w:color w:val="000000"/>
-        </w:rPr>
-        <w:t>dia</w:t>
-      </w:r>
-      <w:proofErr w:type="spellEnd"/>
-      <w:r>
-        <w:rPr>
-          <w:b/>
-          <w:color w:val="000000"/>
-        </w:rPr>
-        <w:t>-PASEF scans:</w:t>
-      </w:r>
-      <w:r>
-        <w:rPr>
-          <w:color w:val="000000"/>
-        </w:rPr>
-        <w:t xml:space="preserve"> One </w:t>
-      </w:r>
-      <w:proofErr w:type="spellStart"/>
-      <w:r>
-        <w:rPr>
-          <w:color w:val="000000"/>
-        </w:rPr>
-        <w:t>dia</w:t>
-      </w:r>
-      <w:proofErr w:type="spellEnd"/>
-      <w:r>
-        <w:rPr>
-          <w:color w:val="000000"/>
-        </w:rPr>
-        <w:t xml:space="preserve">-PASEF scan can be separated into multiple ion mobility windows. The number of ion mobility windows defines how often the quadrupole changes its position. For two ion mobility windows per </w:t>
-      </w:r>
-      <w:proofErr w:type="spellStart"/>
-      <w:r>
-        <w:rPr>
-          <w:color w:val="000000"/>
-        </w:rPr>
-        <w:t>dia</w:t>
-      </w:r>
-      <w:proofErr w:type="spellEnd"/>
-      <w:r>
-        <w:rPr>
-          <w:color w:val="000000"/>
-        </w:rPr>
-        <w:t xml:space="preserve">-PASEF scan, the quadrupole changes once its isolation window during one </w:t>
-      </w:r>
-      <w:proofErr w:type="spellStart"/>
-      <w:r>
-        <w:rPr>
-          <w:color w:val="000000"/>
-        </w:rPr>
-        <w:t>dia</w:t>
-      </w:r>
-      <w:proofErr w:type="spellEnd"/>
-      <w:r>
-        <w:rPr>
-          <w:color w:val="000000"/>
-        </w:rPr>
-        <w:t xml:space="preserve">-PASEF scan. We recommend two ion mobility windows per </w:t>
-      </w:r>
-      <w:proofErr w:type="spellStart"/>
-      <w:r>
-        <w:rPr>
-          <w:color w:val="000000"/>
-        </w:rPr>
-        <w:t>dia</w:t>
-      </w:r>
-      <w:proofErr w:type="spellEnd"/>
-      <w:r>
-        <w:rPr>
-          <w:color w:val="000000"/>
-        </w:rPr>
-        <w:t xml:space="preserve">-PASEF scan since this results in the highest precursor coverage based on simulations and in higher peptide identifications (see “Rapid and in-depth coverage of the (phospho-)proteome with deep libraries and optimal window design for </w:t>
-      </w:r>
-      <w:proofErr w:type="spellStart"/>
-      <w:r>
-        <w:rPr>
-          <w:color w:val="000000"/>
-        </w:rPr>
-        <w:t>dia</w:t>
-      </w:r>
-      <w:proofErr w:type="spellEnd"/>
-      <w:r>
-        <w:rPr>
-          <w:color w:val="000000"/>
-        </w:rPr>
-        <w:t>-PASEF</w:t>
-      </w:r>
-      <w:proofErr w:type="gramStart"/>
-      <w:r>
-        <w:rPr>
-          <w:color w:val="000000"/>
-        </w:rPr>
-        <w:t>” ”</w:t>
-      </w:r>
-      <w:proofErr w:type="gramEnd"/>
-      <w:r>
-        <w:rPr>
-          <w:color w:val="000000"/>
-        </w:rPr>
-        <w:t xml:space="preserve">Suppl. Figure S5”– available soon on </w:t>
-      </w:r>
-      <w:proofErr w:type="spellStart"/>
-      <w:r>
-        <w:rPr>
-          <w:color w:val="000000"/>
-        </w:rPr>
-        <w:t>bioRxiv</w:t>
-      </w:r>
-      <w:proofErr w:type="spellEnd"/>
-      <w:r>
-        <w:rPr>
-          <w:color w:val="000000"/>
-        </w:rPr>
-        <w:t xml:space="preserve">). </w:t>
+        <w:t>Number of ion mobility windows / dia-PASEF scans:</w:t>
+      </w:r>
+      <w:r>
+        <w:rPr>
+          <w:color w:val="000000"/>
+        </w:rPr>
+        <w:t xml:space="preserve"> One dia-PASEF scan can be separated into multiple ion mobility windows. The number of ion mobility windows defines how often the quadrupole changes its position. For two ion mobility windows per dia-PASEF scan, the quadrupole changes once its isolation window during one dia-PASEF scan. We recommend two ion mobility windows per dia-PASEF scan since this results in the highest precursor coverage based on simulations and in higher peptide identifications (see </w:t>
+      </w:r>
+      <w:hyperlink r:id="rId28" w:history="1">
+        <w:r>
+          <w:rPr>
+            <w:rStyle w:val="Hyperlink"/>
+          </w:rPr>
+          <w:t>“Rapid and in-depth coverage of the (phospho-)proteome with deep libraries and optimal window design for dia-PASEF”</w:t>
+        </w:r>
+      </w:hyperlink>
+      <w:r>
+        <w:t xml:space="preserve"> </w:t>
+      </w:r>
+      <w:r>
+        <w:rPr>
+          <w:color w:val="000000"/>
+        </w:rPr>
+        <w:t xml:space="preserve">Suppl. Figure S5). </w:t>
       </w:r>
     </w:p>
     <w:p>
@@ -4145,6 +2896,7 @@
           <w:b/>
           <w:color w:val="000000"/>
         </w:rPr>
+        <w:lastRenderedPageBreak/>
         <w:t>Shift of the final acquisition scheme (in IM dimension</w:t>
       </w:r>
       <w:r>
@@ -4164,35 +2916,7 @@
         <w:rPr>
           <w:color w:val="000000"/>
         </w:rPr>
-        <w:t xml:space="preserve"> The </w:t>
-      </w:r>
-      <w:proofErr w:type="spellStart"/>
-      <w:r>
-        <w:rPr>
-          <w:color w:val="000000"/>
-        </w:rPr>
-        <w:t>dia</w:t>
-      </w:r>
-      <w:proofErr w:type="spellEnd"/>
-      <w:r>
-        <w:rPr>
-          <w:color w:val="000000"/>
-        </w:rPr>
-        <w:t xml:space="preserve">-PASEF acquisition scheme will be optimized for a maximized theoretical precursor coverage. However, in practice, the quadrupole has a blind spot while changing to the isolation width of the next ion mobility window during one </w:t>
-      </w:r>
-      <w:proofErr w:type="spellStart"/>
-      <w:r>
-        <w:rPr>
-          <w:color w:val="000000"/>
-        </w:rPr>
-        <w:t>dia</w:t>
-      </w:r>
-      <w:proofErr w:type="spellEnd"/>
-      <w:r>
-        <w:rPr>
-          <w:color w:val="000000"/>
-        </w:rPr>
-        <w:t>-PASEF scan. This blind spot results in missed precursors in the top ion mobility window region. The blind spot has an ion mobility height of approximately 0.022 1/K</w:t>
+        <w:t xml:space="preserve"> The dia-PASEF acquisition scheme will be optimized for a maximized theoretical precursor coverage. However, in practice, the quadrupole has a blind spot while changing to the isolation width of the next ion mobility window during one dia-PASEF scan. This blind spot results in missed precursors in the top ion mobility window region. The blind spot has an ion mobility height of approximately 0.022 1/K</w:t>
       </w:r>
       <w:r>
         <w:rPr>
@@ -4275,7 +2999,7 @@
                     </pic:cNvPicPr>
                   </pic:nvPicPr>
                   <pic:blipFill>
-                    <a:blip r:embed="rId27">
+                    <a:blip r:embed="rId29">
                       <a:extLst>
                         <a:ext uri="{28A0092B-C50C-407E-A947-70E740481C1C}">
                           <a14:useLocalDpi xmlns:a14="http://schemas.microsoft.com/office/drawing/2010/main" val="0"/>
@@ -4347,7 +3071,7 @@
                     </pic:cNvPicPr>
                   </pic:nvPicPr>
                   <pic:blipFill>
-                    <a:blip r:embed="rId28" cstate="print">
+                    <a:blip r:embed="rId30" cstate="print">
                       <a:extLst>
                         <a:ext uri="{28A0092B-C50C-407E-A947-70E740481C1C}">
                           <a14:useLocalDpi xmlns:a14="http://schemas.microsoft.com/office/drawing/2010/main" val="0"/>
@@ -4380,13 +3104,8 @@
       </w:r>
     </w:p>
     <w:p>
-      <w:proofErr w:type="spellStart"/>
-      <w:r>
-        <w:t>py_diAID</w:t>
-      </w:r>
-      <w:proofErr w:type="spellEnd"/>
-      <w:r>
-        <w:t xml:space="preserve"> calculates the isolation window width based on the precursor distribution in </w:t>
+      <w:r>
+        <w:t xml:space="preserve">py_diAID calculates the isolation window width based on the precursor distribution in </w:t>
       </w:r>
       <w:r>
         <w:rPr>
@@ -4404,77 +3123,36 @@
         <w:t>m/z</w:t>
       </w:r>
       <w:r>
-        <w:t xml:space="preserve"> and IM plane is dependent on a trapezoid that reflects the scan area. </w:t>
-      </w:r>
-      <w:proofErr w:type="spellStart"/>
-      <w:r>
-        <w:t>py_diAID</w:t>
-      </w:r>
-      <w:proofErr w:type="spellEnd"/>
-      <w:r>
-        <w:t xml:space="preserve"> selects a set of random A1, A2, B1, and B2 coordinates that define the corners of the trapezoid. A1, A2, B1, and B2 coordinates must lie within the respective ranges. Next, it generates a </w:t>
-      </w:r>
-      <w:proofErr w:type="spellStart"/>
-      <w:r>
-        <w:t>dia</w:t>
-      </w:r>
-      <w:proofErr w:type="spellEnd"/>
-      <w:r>
-        <w:t xml:space="preserve">-PASEF method based on the placement of the trapezoid and the specified method parameters. This step is followed by the evaluation of the developed </w:t>
-      </w:r>
-      <w:proofErr w:type="spellStart"/>
-      <w:r>
-        <w:t>dia</w:t>
-      </w:r>
-      <w:proofErr w:type="spellEnd"/>
-      <w:r>
-        <w:t xml:space="preserve">-PASEF method. Depending on the evaluation result, </w:t>
-      </w:r>
-      <w:proofErr w:type="spellStart"/>
-      <w:r>
-        <w:t>py_diAID</w:t>
-      </w:r>
-      <w:proofErr w:type="spellEnd"/>
-      <w:r>
-        <w:t xml:space="preserve"> decides which trapezoid coordinates should be attempted next, to find the optimal precursor coverage. The decision is based on a Bayesian optimization following a Gaussian process</w:t>
-      </w:r>
-      <w:r>
-        <w:t xml:space="preserve"> offered by the </w:t>
-      </w:r>
-      <w:proofErr w:type="spellStart"/>
+        <w:t xml:space="preserve"> and IM plane is dependent on a trapezoid that reflects the scan area. py_diAID selects a set of random A1, A2, B1, and B2 coordinates that define the corners of the trapezoid. A1, A2, B1, and B2 coordinates must lie within the respective ranges. Next, it generates a dia-PASEF method based on the placement of the trapezoid and the specified method parameters. This step is followed by the evaluation of the developed dia-PASEF method. Depending on the evaluation result, py_diAID decides which trapezoid coordinates should be attempted next, to find the optimal precursor coverage. The decision is based on a Bayesian optimization following a Gaussian process offered by the </w:t>
+      </w:r>
       <w:r>
         <w:t>skopt</w:t>
       </w:r>
-      <w:proofErr w:type="spellEnd"/>
-      <w:r>
-        <w:t xml:space="preserve"> package</w:t>
-      </w:r>
-      <w:r>
-        <w:t xml:space="preserve">. A detailed description of the </w:t>
-      </w:r>
-      <w:proofErr w:type="spellStart"/>
-      <w:r>
-        <w:t>py_diAID</w:t>
-      </w:r>
-      <w:proofErr w:type="spellEnd"/>
-      <w:r>
-        <w:t xml:space="preserve"> algorithm can be found here: “Rapid and in-depth coverage of the (phospho-)proteome with deep libraries and optimal window design for </w:t>
-      </w:r>
-      <w:proofErr w:type="spellStart"/>
-      <w:r>
-        <w:t>dia</w:t>
-      </w:r>
-      <w:proofErr w:type="spellEnd"/>
-      <w:r>
-        <w:t xml:space="preserve">-PASEF” Suppl. Figure S6 – available soon on </w:t>
-      </w:r>
-      <w:proofErr w:type="spellStart"/>
-      <w:r>
-        <w:t>bioRxiv</w:t>
-      </w:r>
-      <w:proofErr w:type="spellEnd"/>
-      <w:r>
-        <w:t>.</w:t>
+      <w:r>
+        <w:t xml:space="preserve"> package. A detailed description of the py_diAID algorithm can be found </w:t>
+      </w:r>
+      <w:r>
+        <w:t>in our publication</w:t>
+      </w:r>
+      <w:r>
+        <w:t xml:space="preserve">: </w:t>
+      </w:r>
+      <w:hyperlink r:id="rId31" w:history="1">
+        <w:r>
+          <w:rPr>
+            <w:rStyle w:val="Hyperlink"/>
+          </w:rPr>
+          <w:t>“Rapid and in-depth coverage of the (phospho-)proteome with deep libraries and optimal window design for dia-PASEF”</w:t>
+        </w:r>
+      </w:hyperlink>
+      <w:r>
+        <w:t xml:space="preserve"> </w:t>
+      </w:r>
+      <w:r>
+        <w:t xml:space="preserve">Figure 2 and </w:t>
+      </w:r>
+      <w:r>
+        <w:t>Suppl. Figure S6.</w:t>
       </w:r>
     </w:p>
     <w:p>
@@ -4490,27 +3168,14 @@
           <w:b/>
           <w:color w:val="000000"/>
         </w:rPr>
+        <w:lastRenderedPageBreak/>
         <w:t>Number of iterative optimization steps:</w:t>
       </w:r>
       <w:r>
         <w:rPr>
           <w:color w:val="000000"/>
         </w:rPr>
-        <w:t xml:space="preserve"> This value defines the number of iterations to find the optimal position of the </w:t>
-      </w:r>
-      <w:proofErr w:type="spellStart"/>
-      <w:r>
-        <w:rPr>
-          <w:color w:val="000000"/>
-        </w:rPr>
-        <w:t>dia</w:t>
-      </w:r>
-      <w:proofErr w:type="spellEnd"/>
-      <w:r>
-        <w:rPr>
-          <w:color w:val="000000"/>
-        </w:rPr>
-        <w:t xml:space="preserve">-PASEF acquisition scheme. </w:t>
+        <w:t xml:space="preserve"> This value defines the number of iterations to find the optimal position of the dia-PASEF acquisition scheme. </w:t>
       </w:r>
     </w:p>
     <w:p>
@@ -4545,35 +3210,24 @@
         <w:rPr>
           <w:color w:val="000000"/>
         </w:rPr>
-        <w:t xml:space="preserve">Number of starting points” defines the number of this initial random set. We recommend 200 iterative optimization steps and 20 starting points for a result that provides 99.2% reproducibility (see “Rapid and in-depth coverage of the (phospho-)proteome with deep libraries and optimal window design for </w:t>
-      </w:r>
-      <w:proofErr w:type="spellStart"/>
-      <w:r>
-        <w:rPr>
-          <w:color w:val="000000"/>
-        </w:rPr>
-        <w:t>dia</w:t>
-      </w:r>
-      <w:proofErr w:type="spellEnd"/>
-      <w:r>
-        <w:rPr>
-          <w:color w:val="000000"/>
-        </w:rPr>
-        <w:t xml:space="preserve">-PASEF” Suppl. Figure S7 – available soon on </w:t>
-      </w:r>
-      <w:proofErr w:type="spellStart"/>
-      <w:r>
-        <w:rPr>
-          <w:color w:val="000000"/>
-        </w:rPr>
-        <w:t>bioRxiv</w:t>
-      </w:r>
-      <w:proofErr w:type="spellEnd"/>
-      <w:r>
-        <w:rPr>
-          <w:color w:val="000000"/>
-        </w:rPr>
-        <w:t>).</w:t>
+        <w:t xml:space="preserve">Number of starting points” defines the number of this initial random set. We recommend 200 iterative optimization steps and 20 starting points for a result that provides 99.2% reproducibility (see </w:t>
+      </w:r>
+      <w:hyperlink r:id="rId32" w:history="1">
+        <w:r>
+          <w:rPr>
+            <w:rStyle w:val="Hyperlink"/>
+          </w:rPr>
+          <w:t>“Rapid and in-depth coverage of the (phospho-)proteome with deep libraries and optimal window design for dia-PASEF”</w:t>
+        </w:r>
+      </w:hyperlink>
+      <w:r>
+        <w:t xml:space="preserve"> </w:t>
+      </w:r>
+      <w:r>
+        <w:rPr>
+          <w:color w:val="000000"/>
+        </w:rPr>
+        <w:t>Suppl. Figure S7).</w:t>
       </w:r>
     </w:p>
     <w:p>
@@ -4595,33 +3249,11 @@
         </w:rPr>
         <w:t xml:space="preserve">Evaluation parameter: </w:t>
       </w:r>
-      <w:proofErr w:type="spellStart"/>
-      <w:r>
-        <w:rPr>
-          <w:color w:val="000000"/>
-        </w:rPr>
-        <w:t>py_diAID</w:t>
-      </w:r>
-      <w:proofErr w:type="spellEnd"/>
-      <w:r>
-        <w:rPr>
-          <w:color w:val="000000"/>
-        </w:rPr>
-        <w:t xml:space="preserve"> can use different factors to evaluate the coverage of the </w:t>
-      </w:r>
-      <w:proofErr w:type="spellStart"/>
-      <w:r>
-        <w:rPr>
-          <w:color w:val="000000"/>
-        </w:rPr>
-        <w:t>dia</w:t>
-      </w:r>
-      <w:proofErr w:type="spellEnd"/>
-      <w:r>
-        <w:rPr>
-          <w:color w:val="000000"/>
-        </w:rPr>
-        <w:t>-PASEF methods. “Number of covered precursors” includes all precursors except singly charged precursors and is recommended.</w:t>
+      <w:r>
+        <w:rPr>
+          <w:color w:val="000000"/>
+        </w:rPr>
+        <w:t>py_diAID can use different factors to evaluate the coverage of the dia-PASEF methods. “Number of covered precursors” includes all precursors except singly charged precursors and is recommended.</w:t>
       </w:r>
     </w:p>
     <w:p>
@@ -4658,19 +3290,61 @@
         </w:rPr>
         <w:t xml:space="preserve"> these ranges. </w:t>
       </w:r>
+      <w:r>
+        <w:rPr>
+          <w:color w:val="000000"/>
+        </w:rPr>
+        <w:t xml:space="preserve">(Please find a more detailed description in </w:t>
+      </w:r>
+      <w:r>
+        <w:t>Figure 2</w:t>
+      </w:r>
+      <w:r>
+        <w:t xml:space="preserve"> and s</w:t>
+      </w:r>
+      <w:r>
+        <w:t>upplementary Figure S6</w:t>
+      </w:r>
+      <w:r>
+        <w:rPr>
+          <w:color w:val="000000"/>
+        </w:rPr>
+        <w:t xml:space="preserve"> </w:t>
+      </w:r>
+      <w:r>
+        <w:rPr>
+          <w:color w:val="000000"/>
+        </w:rPr>
+        <w:t xml:space="preserve">in our </w:t>
+      </w:r>
+      <w:hyperlink r:id="rId33" w:history="1">
+        <w:r>
+          <w:rPr>
+            <w:rStyle w:val="Hyperlink"/>
+          </w:rPr>
+          <w:t>pub</w:t>
+        </w:r>
+        <w:r>
+          <w:rPr>
+            <w:rStyle w:val="Hyperlink"/>
+          </w:rPr>
+          <w:t>l</w:t>
+        </w:r>
+        <w:r>
+          <w:rPr>
+            <w:rStyle w:val="Hyperlink"/>
+          </w:rPr>
+          <w:t>ication</w:t>
+        </w:r>
+      </w:hyperlink>
+      <w:r>
+        <w:t>.)</w:t>
+      </w:r>
     </w:p>
     <w:p/>
     <w:p>
       <w:r>
-        <w:t xml:space="preserve">Press the “Optimize” button to start the optimization process. </w:t>
-      </w:r>
-      <w:proofErr w:type="spellStart"/>
-      <w:r>
-        <w:t>py_diAID</w:t>
-      </w:r>
-      <w:proofErr w:type="spellEnd"/>
-      <w:r>
-        <w:t xml:space="preserve"> needs approximately 15 minutes for 200 iterative optimization steps. You can supervise all optimization steps after the optimization process is finished using the built-in player. </w:t>
+        <w:t xml:space="preserve">Press the “Optimize” button to start the optimization process. py_diAID needs approximately 15 minutes for 200 iterative optimization steps. You can supervise all optimization steps after the optimization process is finished using the built-in player. </w:t>
       </w:r>
     </w:p>
     <w:p>
@@ -4696,7 +3370,7 @@
                     </pic:cNvPicPr>
                   </pic:nvPicPr>
                   <pic:blipFill>
-                    <a:blip r:embed="rId29">
+                    <a:blip r:embed="rId34">
                       <a:extLst>
                         <a:ext uri="{28A0092B-C50C-407E-A947-70E740481C1C}">
                           <a14:useLocalDpi xmlns:a14="http://schemas.microsoft.com/office/drawing/2010/main" val="0"/>
@@ -4744,6 +3418,7 @@
       <w:bookmarkStart w:id="21" w:name="_Toc100159334"/>
       <w:bookmarkEnd w:id="20"/>
       <w:r>
+        <w:lastRenderedPageBreak/>
         <w:t>Create Method</w:t>
       </w:r>
       <w:bookmarkEnd w:id="21"/>
@@ -4771,7 +3446,7 @@
                     </pic:cNvPicPr>
                   </pic:nvPicPr>
                   <pic:blipFill>
-                    <a:blip r:embed="rId30" cstate="print">
+                    <a:blip r:embed="rId35" cstate="print">
                       <a:extLst>
                         <a:ext uri="{28A0092B-C50C-407E-A947-70E740481C1C}">
                           <a14:useLocalDpi xmlns:a14="http://schemas.microsoft.com/office/drawing/2010/main" val="0"/>
@@ -4804,34 +3479,13 @@
       </w:r>
     </w:p>
     <w:p>
-      <w:proofErr w:type="spellStart"/>
-      <w:r>
-        <w:t>py_diAID</w:t>
-      </w:r>
-      <w:proofErr w:type="spellEnd"/>
-      <w:r>
-        <w:t xml:space="preserve"> writes the optimal trapezoid coordinates in the file “Scan area A1/A2/B1/B2”. You can also skip the optimization process and replace these coordinates with different coordinates if you already have coordinates from a previous optimization process.</w:t>
-      </w:r>
-    </w:p>
-    <w:p>
-      <w:r>
-        <w:t xml:space="preserve">Press the “Create” button to generate the final </w:t>
-      </w:r>
-      <w:proofErr w:type="spellStart"/>
-      <w:r>
-        <w:t>dia</w:t>
-      </w:r>
-      <w:proofErr w:type="spellEnd"/>
-      <w:r>
-        <w:t xml:space="preserve">-PASEF method based on the specified trapezoid coordinates. </w:t>
-      </w:r>
-      <w:proofErr w:type="spellStart"/>
-      <w:r>
-        <w:t>py_diAID</w:t>
-      </w:r>
-      <w:proofErr w:type="spellEnd"/>
-      <w:r>
-        <w:t xml:space="preserve"> shifts this method upwards in the IM by the value specified in “Shift of the final acquisition scheme”.</w:t>
+      <w:r>
+        <w:t>py_diAID writes the optimal trapezoid coordinates in the file “Scan area A1/A2/B1/B2”. You can also skip the optimization process and replace these coordinates with different coordinates if you already have coordinates from a previous optimization process.</w:t>
+      </w:r>
+    </w:p>
+    <w:p>
+      <w:r>
+        <w:t>Press the “Create” button to generate the final dia-PASEF method based on the specified trapezoid coordinates. py_diAID shifts this method upwards in the IM by the value specified in “Shift of the final acquisition scheme”.</w:t>
       </w:r>
     </w:p>
     <w:p>
@@ -4857,7 +3511,7 @@
                     </pic:cNvPicPr>
                   </pic:nvPicPr>
                   <pic:blipFill>
-                    <a:blip r:embed="rId31">
+                    <a:blip r:embed="rId36">
                       <a:extLst>
                         <a:ext uri="{28A0092B-C50C-407E-A947-70E740481C1C}">
                           <a14:useLocalDpi xmlns:a14="http://schemas.microsoft.com/office/drawing/2010/main" val="0"/>
@@ -4925,7 +3579,7 @@
                     </pic:cNvPicPr>
                   </pic:nvPicPr>
                   <pic:blipFill>
-                    <a:blip r:embed="rId32" cstate="print">
+                    <a:blip r:embed="rId37" cstate="print">
                       <a:extLst>
                         <a:ext uri="{28A0092B-C50C-407E-A947-70E740481C1C}">
                           <a14:useLocalDpi xmlns:a14="http://schemas.microsoft.com/office/drawing/2010/main" val="0"/>
@@ -4958,21 +3612,8 @@
       </w:r>
     </w:p>
     <w:p>
-      <w:proofErr w:type="spellStart"/>
-      <w:r>
-        <w:t>py_diAID</w:t>
-      </w:r>
-      <w:proofErr w:type="spellEnd"/>
-      <w:r>
-        <w:t xml:space="preserve"> writes the file path of the final acquisition scheme automatically in the field “Specify the path to the method file”. You can also define an individual path to evaluate if an already existing </w:t>
-      </w:r>
-      <w:proofErr w:type="spellStart"/>
-      <w:r>
-        <w:t>dia</w:t>
-      </w:r>
-      <w:proofErr w:type="spellEnd"/>
-      <w:r>
-        <w:t xml:space="preserve">-PASEF method is suitable for your experiment, based on the previously loaded library. </w:t>
+      <w:r>
+        <w:t xml:space="preserve">py_diAID writes the file path of the final acquisition scheme automatically in the field “Specify the path to the method file”. You can also define an individual path to evaluate if an already existing dia-PASEF method is suitable for your experiment, based on the previously loaded library. </w:t>
       </w:r>
     </w:p>
     <w:p/>
@@ -4986,6 +3627,7 @@
     </w:p>
     <w:p>
       <w:r>
+        <w:lastRenderedPageBreak/>
         <w:t>Press the “Evaluate” button to display the result of the evaluation</w:t>
       </w:r>
     </w:p>
@@ -5012,7 +3654,7 @@
                     </pic:cNvPicPr>
                   </pic:nvPicPr>
                   <pic:blipFill>
-                    <a:blip r:embed="rId33">
+                    <a:blip r:embed="rId38">
                       <a:extLst>
                         <a:ext uri="{28A0092B-C50C-407E-A947-70E740481C1C}">
                           <a14:useLocalDpi xmlns:a14="http://schemas.microsoft.com/office/drawing/2010/main" val="0"/>
@@ -5046,7 +3688,7 @@
     </w:p>
     <w:p/>
     <w:sectPr>
-      <w:footerReference w:type="default" r:id="rId34"/>
+      <w:footerReference w:type="default" r:id="rId39"/>
       <w:pgSz w:w="12240" w:h="15840"/>
       <w:pgMar w:top="1440" w:right="1440" w:bottom="1440" w:left="1440" w:header="720" w:footer="720" w:gutter="0"/>
       <w:cols w:space="720"/>
@@ -9282,63 +7924,18 @@
   </w:num>
   <w:num w:numId="24">
     <w:abstractNumId w:val="20"/>
-    <w:lvlOverride w:ilvl="0"/>
-    <w:lvlOverride w:ilvl="1"/>
-    <w:lvlOverride w:ilvl="2"/>
-    <w:lvlOverride w:ilvl="3"/>
-    <w:lvlOverride w:ilvl="4"/>
-    <w:lvlOverride w:ilvl="5"/>
-    <w:lvlOverride w:ilvl="6"/>
-    <w:lvlOverride w:ilvl="7"/>
-    <w:lvlOverride w:ilvl="8"/>
   </w:num>
   <w:num w:numId="25">
     <w:abstractNumId w:val="28"/>
-    <w:lvlOverride w:ilvl="0"/>
-    <w:lvlOverride w:ilvl="1"/>
-    <w:lvlOverride w:ilvl="2"/>
-    <w:lvlOverride w:ilvl="3"/>
-    <w:lvlOverride w:ilvl="4"/>
-    <w:lvlOverride w:ilvl="5"/>
-    <w:lvlOverride w:ilvl="6"/>
-    <w:lvlOverride w:ilvl="7"/>
-    <w:lvlOverride w:ilvl="8"/>
   </w:num>
   <w:num w:numId="26">
     <w:abstractNumId w:val="8"/>
-    <w:lvlOverride w:ilvl="0"/>
-    <w:lvlOverride w:ilvl="1"/>
-    <w:lvlOverride w:ilvl="2"/>
-    <w:lvlOverride w:ilvl="3"/>
-    <w:lvlOverride w:ilvl="4"/>
-    <w:lvlOverride w:ilvl="5"/>
-    <w:lvlOverride w:ilvl="6"/>
-    <w:lvlOverride w:ilvl="7"/>
-    <w:lvlOverride w:ilvl="8"/>
   </w:num>
   <w:num w:numId="27">
     <w:abstractNumId w:val="23"/>
-    <w:lvlOverride w:ilvl="0"/>
-    <w:lvlOverride w:ilvl="1"/>
-    <w:lvlOverride w:ilvl="2"/>
-    <w:lvlOverride w:ilvl="3"/>
-    <w:lvlOverride w:ilvl="4"/>
-    <w:lvlOverride w:ilvl="5"/>
-    <w:lvlOverride w:ilvl="6"/>
-    <w:lvlOverride w:ilvl="7"/>
-    <w:lvlOverride w:ilvl="8"/>
   </w:num>
   <w:num w:numId="28">
     <w:abstractNumId w:val="10"/>
-    <w:lvlOverride w:ilvl="0"/>
-    <w:lvlOverride w:ilvl="1"/>
-    <w:lvlOverride w:ilvl="2"/>
-    <w:lvlOverride w:ilvl="3"/>
-    <w:lvlOverride w:ilvl="4"/>
-    <w:lvlOverride w:ilvl="5"/>
-    <w:lvlOverride w:ilvl="6"/>
-    <w:lvlOverride w:ilvl="7"/>
-    <w:lvlOverride w:ilvl="8"/>
   </w:num>
   <w:num w:numId="29">
     <w:abstractNumId w:val="7"/>

</xml_diff>